<commit_message>
modify the query of memorandum from Android
</commit_message>
<xml_diff>
--- a/doc/API文档.docx
+++ b/doc/API文档.docx
@@ -2093,13 +2093,7 @@
           </w:tcPr>
           <w:p>
             <w:r>
-              <w:t>u</w:t>
-            </w:r>
-            <w:r>
-              <w:rPr>
-                <w:rFonts w:hint="eastAsia"/>
-              </w:rPr>
-              <w:t>sername</w:t>
+              <w:t>user_id</w:t>
             </w:r>
           </w:p>
         </w:tc>
@@ -2125,20 +2119,38 @@
               <w:rPr>
                 <w:rFonts w:hint="eastAsia"/>
               </w:rPr>
-              <w:t>用户名</w:t>
-            </w:r>
-          </w:p>
-        </w:tc>
-        <w:tc>
-          <w:tcPr>
-            <w:tcW w:w="2074" w:type="dxa"/>
-          </w:tcPr>
-          <w:p>
-            <w:r>
-              <w:rPr>
-                <w:rFonts w:hint="eastAsia"/>
-              </w:rPr>
-              <w:t>根据用户名查找</w:t>
+              <w:t>用户</w:t>
+            </w:r>
+            <w:r>
+              <w:rPr>
+                <w:rFonts w:hint="eastAsia"/>
+              </w:rPr>
+              <w:t>id</w:t>
+            </w:r>
+          </w:p>
+        </w:tc>
+        <w:tc>
+          <w:tcPr>
+            <w:tcW w:w="2074" w:type="dxa"/>
+          </w:tcPr>
+          <w:p>
+            <w:r>
+              <w:rPr>
+                <w:rFonts w:hint="eastAsia"/>
+              </w:rPr>
+              <w:t>根据用户</w:t>
+            </w:r>
+            <w:r>
+              <w:rPr>
+                <w:rFonts w:hint="eastAsia"/>
+              </w:rPr>
+              <w:t>id</w:t>
+            </w:r>
+            <w:r>
+              <w:rPr>
+                <w:rFonts w:hint="eastAsia"/>
+              </w:rPr>
+              <w:t>查找</w:t>
             </w:r>
             <w:r>
               <w:rPr>
@@ -2181,10 +2193,10 @@
           <w:noProof/>
         </w:rPr>
         <w:drawing>
-          <wp:inline distT="0" distB="0" distL="0" distR="0" wp14:anchorId="0173F8B7" wp14:editId="73E6E0B4">
-            <wp:extent cx="5274310" cy="1787525"/>
-            <wp:effectExtent l="0" t="0" r="2540" b="3175"/>
-            <wp:docPr id="7" name="图片 7"/>
+          <wp:inline distT="0" distB="0" distL="0" distR="0" wp14:anchorId="5840DE19" wp14:editId="1C46DA49">
+            <wp:extent cx="5274310" cy="2096135"/>
+            <wp:effectExtent l="0" t="0" r="2540" b="0"/>
+            <wp:docPr id="8" name="图片 8"/>
             <wp:cNvGraphicFramePr>
               <a:graphicFrameLocks xmlns:a="http://schemas.openxmlformats.org/drawingml/2006/main" noChangeAspect="1"/>
             </wp:cNvGraphicFramePr>
@@ -2204,7 +2216,7 @@
                   <pic:spPr>
                     <a:xfrm>
                       <a:off x="0" y="0"/>
-                      <a:ext cx="5274310" cy="1787525"/>
+                      <a:ext cx="5274310" cy="2096135"/>
                     </a:xfrm>
                     <a:prstGeom prst="rect">
                       <a:avLst/>
@@ -2216,8 +2228,6 @@
           </wp:inline>
         </w:drawing>
       </w:r>
-      <w:bookmarkStart w:id="0" w:name="_GoBack"/>
-      <w:bookmarkEnd w:id="0"/>
     </w:p>
     <w:tbl>
       <w:tblPr>
@@ -2311,10 +2321,7 @@
           </w:tcPr>
           <w:p>
             <w:r>
-              <w:rPr>
-                <w:rFonts w:hint="eastAsia"/>
-              </w:rPr>
-              <w:t>int</w:t>
+              <w:t>Integer</w:t>
             </w:r>
           </w:p>
         </w:tc>
@@ -2445,10 +2452,7 @@
           </w:tcPr>
           <w:p>
             <w:r>
-              <w:rPr>
-                <w:rFonts w:hint="eastAsia"/>
-              </w:rPr>
-              <w:t>content</w:t>
+              <w:t>item</w:t>
             </w:r>
           </w:p>
         </w:tc>
@@ -2474,20 +2478,204 @@
               <w:rPr>
                 <w:rFonts w:hint="eastAsia"/>
               </w:rPr>
-              <w:t>事件</w:t>
-            </w:r>
-          </w:p>
-        </w:tc>
-        <w:tc>
-          <w:tcPr>
-            <w:tcW w:w="2074" w:type="dxa"/>
-          </w:tcPr>
-          <w:p>
-            <w:r>
-              <w:rPr>
-                <w:rFonts w:hint="eastAsia"/>
-              </w:rPr>
-              <w:t>包括药名和用法用量</w:t>
+              <w:t>药名</w:t>
+            </w:r>
+          </w:p>
+        </w:tc>
+        <w:tc>
+          <w:tcPr>
+            <w:tcW w:w="2074" w:type="dxa"/>
+          </w:tcPr>
+          <w:p/>
+        </w:tc>
+      </w:tr>
+      <w:tr>
+        <w:tc>
+          <w:tcPr>
+            <w:tcW w:w="2074" w:type="dxa"/>
+          </w:tcPr>
+          <w:p>
+            <w:r>
+              <w:t>method</w:t>
+            </w:r>
+          </w:p>
+        </w:tc>
+        <w:tc>
+          <w:tcPr>
+            <w:tcW w:w="2074" w:type="dxa"/>
+          </w:tcPr>
+          <w:p>
+            <w:pPr>
+              <w:rPr>
+                <w:rFonts w:hint="eastAsia"/>
+              </w:rPr>
+            </w:pPr>
+            <w:r>
+              <w:rPr>
+                <w:rFonts w:hint="eastAsia"/>
+              </w:rPr>
+              <w:t>String</w:t>
+            </w:r>
+          </w:p>
+        </w:tc>
+        <w:tc>
+          <w:tcPr>
+            <w:tcW w:w="2074" w:type="dxa"/>
+          </w:tcPr>
+          <w:p>
+            <w:pPr>
+              <w:rPr>
+                <w:rFonts w:hint="eastAsia"/>
+              </w:rPr>
+            </w:pPr>
+            <w:r>
+              <w:rPr>
+                <w:rFonts w:hint="eastAsia"/>
+              </w:rPr>
+              <w:t>用法用量</w:t>
+            </w:r>
+          </w:p>
+        </w:tc>
+        <w:tc>
+          <w:tcPr>
+            <w:tcW w:w="2074" w:type="dxa"/>
+          </w:tcPr>
+          <w:p>
+            <w:r>
+              <w:t>中间以</w:t>
+            </w:r>
+            <w:r>
+              <w:t>”</w:t>
+            </w:r>
+            <w:r>
+              <w:rPr>
+                <w:rFonts w:hint="eastAsia"/>
+              </w:rPr>
+              <w:t>，</w:t>
+            </w:r>
+            <w:r>
+              <w:t>”</w:t>
+            </w:r>
+            <w:r>
+              <w:t>分隔</w:t>
+            </w:r>
+          </w:p>
+        </w:tc>
+      </w:tr>
+      <w:tr>
+        <w:tc>
+          <w:tcPr>
+            <w:tcW w:w="2074" w:type="dxa"/>
+          </w:tcPr>
+          <w:p>
+            <w:r>
+              <w:t>type</w:t>
+            </w:r>
+          </w:p>
+        </w:tc>
+        <w:tc>
+          <w:tcPr>
+            <w:tcW w:w="2074" w:type="dxa"/>
+          </w:tcPr>
+          <w:p>
+            <w:pPr>
+              <w:rPr>
+                <w:rFonts w:hint="eastAsia"/>
+              </w:rPr>
+            </w:pPr>
+            <w:r>
+              <w:rPr>
+                <w:rFonts w:hint="eastAsia"/>
+              </w:rPr>
+              <w:t>String</w:t>
+            </w:r>
+          </w:p>
+        </w:tc>
+        <w:tc>
+          <w:tcPr>
+            <w:tcW w:w="2074" w:type="dxa"/>
+          </w:tcPr>
+          <w:p>
+            <w:pPr>
+              <w:rPr>
+                <w:rFonts w:hint="eastAsia"/>
+              </w:rPr>
+            </w:pPr>
+            <w:r>
+              <w:rPr>
+                <w:rFonts w:hint="eastAsia"/>
+              </w:rPr>
+              <w:t>药品类型</w:t>
+            </w:r>
+          </w:p>
+        </w:tc>
+        <w:tc>
+          <w:tcPr>
+            <w:tcW w:w="2074" w:type="dxa"/>
+          </w:tcPr>
+          <w:p/>
+        </w:tc>
+      </w:tr>
+      <w:tr>
+        <w:tc>
+          <w:tcPr>
+            <w:tcW w:w="2074" w:type="dxa"/>
+          </w:tcPr>
+          <w:p>
+            <w:r>
+              <w:t>totalNum</w:t>
+            </w:r>
+          </w:p>
+        </w:tc>
+        <w:tc>
+          <w:tcPr>
+            <w:tcW w:w="2074" w:type="dxa"/>
+          </w:tcPr>
+          <w:p>
+            <w:pPr>
+              <w:rPr>
+                <w:rFonts w:hint="eastAsia"/>
+              </w:rPr>
+            </w:pPr>
+            <w:r>
+              <w:rPr>
+                <w:rFonts w:hint="eastAsia"/>
+              </w:rPr>
+              <w:t>Integer</w:t>
+            </w:r>
+          </w:p>
+        </w:tc>
+        <w:tc>
+          <w:tcPr>
+            <w:tcW w:w="2074" w:type="dxa"/>
+          </w:tcPr>
+          <w:p>
+            <w:pPr>
+              <w:rPr>
+                <w:rFonts w:hint="eastAsia"/>
+              </w:rPr>
+            </w:pPr>
+            <w:r>
+              <w:rPr>
+                <w:rFonts w:hint="eastAsia"/>
+              </w:rPr>
+              <w:t>剩余数量</w:t>
+            </w:r>
+          </w:p>
+        </w:tc>
+        <w:tc>
+          <w:tcPr>
+            <w:tcW w:w="2074" w:type="dxa"/>
+          </w:tcPr>
+          <w:p>
+            <w:r>
+              <w:t>单位请自己补上</w:t>
+            </w:r>
+            <w:r>
+              <w:rPr>
+                <w:rFonts w:hint="eastAsia"/>
+              </w:rPr>
+              <w:t>。。。</w:t>
             </w:r>
           </w:p>
         </w:tc>
@@ -2595,19 +2783,144 @@
           </w:tcPr>
           <w:p>
             <w:r>
-              <w:t>time</w:t>
-            </w:r>
-          </w:p>
-        </w:tc>
-        <w:tc>
-          <w:tcPr>
-            <w:tcW w:w="2074" w:type="dxa"/>
-          </w:tcPr>
-          <w:p>
-            <w:r>
-              <w:rPr>
-                <w:rFonts w:hint="eastAsia"/>
-              </w:rPr>
+              <w:t>morningT</w:t>
+            </w:r>
+            <w:r>
+              <w:t>ime</w:t>
+            </w:r>
+          </w:p>
+        </w:tc>
+        <w:tc>
+          <w:tcPr>
+            <w:tcW w:w="2074" w:type="dxa"/>
+          </w:tcPr>
+          <w:p>
+            <w:r>
+              <w:t>String</w:t>
+            </w:r>
+          </w:p>
+        </w:tc>
+        <w:tc>
+          <w:tcPr>
+            <w:tcW w:w="2074" w:type="dxa"/>
+          </w:tcPr>
+          <w:p>
+            <w:r>
+              <w:rPr>
+                <w:rFonts w:hint="eastAsia"/>
+              </w:rPr>
+              <w:t>早上</w:t>
+            </w:r>
+            <w:r>
+              <w:rPr>
+                <w:rFonts w:hint="eastAsia"/>
+              </w:rPr>
+              <w:t>提醒时间</w:t>
+            </w:r>
+          </w:p>
+        </w:tc>
+        <w:tc>
+          <w:tcPr>
+            <w:tcW w:w="2074" w:type="dxa"/>
+          </w:tcPr>
+          <w:p>
+            <w:r>
+              <w:rPr>
+                <w:rFonts w:hint="eastAsia"/>
+              </w:rPr>
+              <w:t>HH:mm:ss</w:t>
+            </w:r>
+            <w:r>
+              <w:t xml:space="preserve">  </w:t>
+            </w:r>
+          </w:p>
+        </w:tc>
+      </w:tr>
+      <w:tr>
+        <w:tc>
+          <w:tcPr>
+            <w:tcW w:w="2074" w:type="dxa"/>
+          </w:tcPr>
+          <w:p>
+            <w:r>
+              <w:rPr>
+                <w:rFonts w:hint="eastAsia"/>
+              </w:rPr>
+              <w:t>noonTime</w:t>
+            </w:r>
+          </w:p>
+        </w:tc>
+        <w:tc>
+          <w:tcPr>
+            <w:tcW w:w="2074" w:type="dxa"/>
+          </w:tcPr>
+          <w:p>
+            <w:r>
+              <w:rPr>
+                <w:rFonts w:hint="eastAsia"/>
+              </w:rPr>
+              <w:t>String</w:t>
+            </w:r>
+          </w:p>
+        </w:tc>
+        <w:tc>
+          <w:tcPr>
+            <w:tcW w:w="2074" w:type="dxa"/>
+          </w:tcPr>
+          <w:p>
+            <w:pPr>
+              <w:rPr>
+                <w:rFonts w:hint="eastAsia"/>
+              </w:rPr>
+            </w:pPr>
+            <w:r>
+              <w:rPr>
+                <w:rFonts w:hint="eastAsia"/>
+              </w:rPr>
+              <w:t>中午提醒时间</w:t>
+            </w:r>
+          </w:p>
+        </w:tc>
+        <w:tc>
+          <w:tcPr>
+            <w:tcW w:w="2074" w:type="dxa"/>
+          </w:tcPr>
+          <w:p>
+            <w:pPr>
+              <w:rPr>
+                <w:rFonts w:hint="eastAsia"/>
+              </w:rPr>
+            </w:pPr>
+            <w:r>
+              <w:rPr>
+                <w:rFonts w:hint="eastAsia"/>
+              </w:rPr>
+              <w:t>HH:mm:ss</w:t>
+            </w:r>
+          </w:p>
+        </w:tc>
+      </w:tr>
+      <w:tr>
+        <w:tc>
+          <w:tcPr>
+            <w:tcW w:w="2074" w:type="dxa"/>
+          </w:tcPr>
+          <w:p>
+            <w:pPr>
+              <w:rPr>
+                <w:rFonts w:hint="eastAsia"/>
+              </w:rPr>
+            </w:pPr>
+            <w:r>
+              <w:t>e</w:t>
+            </w:r>
+            <w:r>
+              <w:rPr>
+                <w:rFonts w:hint="eastAsia"/>
+              </w:rPr>
+              <w:t>vening</w:t>
+            </w:r>
+            <w:r>
               <w:t>Time</w:t>
             </w:r>
           </w:p>
@@ -2617,28 +2930,55 @@
             <w:tcW w:w="2074" w:type="dxa"/>
           </w:tcPr>
           <w:p>
-            <w:r>
-              <w:rPr>
-                <w:rFonts w:hint="eastAsia"/>
-              </w:rPr>
-              <w:t>提醒时间</w:t>
-            </w:r>
-          </w:p>
-        </w:tc>
-        <w:tc>
-          <w:tcPr>
-            <w:tcW w:w="2074" w:type="dxa"/>
-          </w:tcPr>
-          <w:p>
+            <w:pPr>
+              <w:rPr>
+                <w:rFonts w:hint="eastAsia"/>
+              </w:rPr>
+            </w:pPr>
+            <w:r>
+              <w:rPr>
+                <w:rFonts w:hint="eastAsia"/>
+              </w:rPr>
+              <w:t>String</w:t>
+            </w:r>
+          </w:p>
+        </w:tc>
+        <w:tc>
+          <w:tcPr>
+            <w:tcW w:w="2074" w:type="dxa"/>
+          </w:tcPr>
+          <w:p>
+            <w:pPr>
+              <w:rPr>
+                <w:rFonts w:hint="eastAsia"/>
+              </w:rPr>
+            </w:pPr>
+            <w:r>
+              <w:rPr>
+                <w:rFonts w:hint="eastAsia"/>
+              </w:rPr>
+              <w:t>晚上提醒时间</w:t>
+            </w:r>
+          </w:p>
+        </w:tc>
+        <w:tc>
+          <w:tcPr>
+            <w:tcW w:w="2074" w:type="dxa"/>
+          </w:tcPr>
+          <w:p>
+            <w:pPr>
+              <w:rPr>
+                <w:rFonts w:hint="eastAsia"/>
+              </w:rPr>
+            </w:pPr>
             <w:r>
               <w:rPr>
                 <w:rFonts w:hint="eastAsia"/>
               </w:rPr>
               <w:t>HH:mm:ss</w:t>
             </w:r>
-            <w:r>
-              <w:t xml:space="preserve">  </w:t>
-            </w:r>
+            <w:bookmarkStart w:id="0" w:name="_GoBack"/>
+            <w:bookmarkEnd w:id="0"/>
           </w:p>
         </w:tc>
       </w:tr>

</xml_diff>